<commit_message>
a bunch of random commits of plots
</commit_message>
<xml_diff>
--- a/plots/manuscript_plots/secsse_table.docx
+++ b/plots/manuscript_plots/secsse_table.docx
@@ -252,7 +252,7 @@
       </w:tr>
       <w:tr>
         <w:trPr>
-          <w:trHeight w:val="638" w:hRule="auto"/>
+          <w:trHeight w:val="635" w:hRule="auto"/>
         </w:trPr>
         body1
         <w:tc>
@@ -383,7 +383,7 @@
                 <w:szCs w:val="32"/>
                 <w:color w:val="000000"/>
               </w:rPr>
-              <w:t xml:space="preserve">192.15</w:t>
+              <w:t xml:space="preserve">190.03</w:t>
             </w:r>
           </w:p>
         </w:tc>
@@ -427,7 +427,7 @@
                 <w:szCs w:val="32"/>
                 <w:color w:val="000000"/>
               </w:rPr>
-              <w:t xml:space="preserve">-350.30</w:t>
+              <w:t xml:space="preserve">-346.05</w:t>
             </w:r>
           </w:p>
         </w:tc>
@@ -609,7 +609,7 @@
                 <w:szCs w:val="32"/>
                 <w:color w:val="000000"/>
               </w:rPr>
-              <w:t xml:space="preserve">177.15</w:t>
+              <w:t xml:space="preserve">174.85</w:t>
             </w:r>
           </w:p>
         </w:tc>
@@ -653,7 +653,7 @@
                 <w:szCs w:val="32"/>
                 <w:color w:val="000000"/>
               </w:rPr>
-              <w:t xml:space="preserve">-334.29</w:t>
+              <w:t xml:space="preserve">-329.70</w:t>
             </w:r>
           </w:p>
         </w:tc>
@@ -704,7 +704,7 @@
       </w:tr>
       <w:tr>
         <w:trPr>
-          <w:trHeight w:val="635" w:hRule="auto"/>
+          <w:trHeight w:val="634" w:hRule="auto"/>
         </w:trPr>
         body3
         <w:tc>
@@ -835,7 +835,7 @@
                 <w:szCs w:val="32"/>
                 <w:color w:val="000000"/>
               </w:rPr>
-              <w:t xml:space="preserve">139.77</w:t>
+              <w:t xml:space="preserve">137.54</w:t>
             </w:r>
           </w:p>
         </w:tc>
@@ -879,7 +879,7 @@
                 <w:szCs w:val="32"/>
                 <w:color w:val="000000"/>
               </w:rPr>
-              <w:t xml:space="preserve">-253.54</w:t>
+              <w:t xml:space="preserve">-249.08</w:t>
             </w:r>
           </w:p>
         </w:tc>
@@ -930,7 +930,7 @@
       </w:tr>
       <w:tr>
         <w:trPr>
-          <w:trHeight w:val="637" w:hRule="auto"/>
+          <w:trHeight w:val="634" w:hRule="auto"/>
         </w:trPr>
         body4
         <w:tc>
@@ -1061,7 +1061,7 @@
                 <w:szCs w:val="32"/>
                 <w:color w:val="000000"/>
               </w:rPr>
-              <w:t xml:space="preserve">123.96</w:t>
+              <w:t xml:space="preserve">121.63</w:t>
             </w:r>
           </w:p>
         </w:tc>
@@ -1105,7 +1105,7 @@
                 <w:szCs w:val="32"/>
                 <w:color w:val="000000"/>
               </w:rPr>
-              <w:t xml:space="preserve">-237.93</w:t>
+              <w:t xml:space="preserve">-233.27</w:t>
             </w:r>
           </w:p>
         </w:tc>
@@ -1287,7 +1287,7 @@
                 <w:szCs w:val="32"/>
                 <w:color w:val="000000"/>
               </w:rPr>
-              <w:t xml:space="preserve">-220.11</w:t>
+              <w:t xml:space="preserve">-221.84</w:t>
             </w:r>
           </w:p>
         </w:tc>
@@ -1331,7 +1331,7 @@
                 <w:szCs w:val="32"/>
                 <w:color w:val="000000"/>
               </w:rPr>
-              <w:t xml:space="preserve">452.23</w:t>
+              <w:t xml:space="preserve">455.67</w:t>
             </w:r>
           </w:p>
         </w:tc>

</xml_diff>